<commit_message>
How to do it
</commit_message>
<xml_diff>
--- a/java/Tarea25/Tarea Individual 25.docx
+++ b/java/Tarea25/Tarea Individual 25.docx
@@ -76,7 +76,6 @@
         <w:t>El objetivo de esta actividad es desarrollar una aplicación en Java que permita la conexión a un servidor POP3 (como Gmail), la autenticación mediante un usuario y contraseña, la obtención de los mensajes de correo del buzón de entrada, y la descarga de los mensajes en formato adecuado. Se utilizará la biblioteca </w:t>
       </w:r>
       <w:proofErr w:type="spellStart"/>
-      <w:proofErr w:type="gramStart"/>
       <w:r>
         <w:rPr>
           <w:rFonts w:ascii="Consolas" w:eastAsia="Times New Roman" w:hAnsi="Consolas" w:cs="Courier New"/>
@@ -88,7 +87,6 @@
         <w:t>javax.mail</w:t>
       </w:r>
       <w:proofErr w:type="spellEnd"/>
-      <w:proofErr w:type="gramEnd"/>
       <w:r>
         <w:rPr>
           <w:rFonts w:ascii="Arial" w:eastAsia="Times New Roman" w:hAnsi="Arial" w:cs="Arial"/>
@@ -212,7 +210,6 @@
         <w:t> de la biblioteca </w:t>
       </w:r>
       <w:proofErr w:type="spellStart"/>
-      <w:proofErr w:type="gramStart"/>
       <w:r>
         <w:rPr>
           <w:rFonts w:ascii="Consolas" w:eastAsia="Times New Roman" w:hAnsi="Consolas" w:cs="Courier New"/>
@@ -224,7 +221,6 @@
         <w:t>javax.mail</w:t>
       </w:r>
       <w:proofErr w:type="spellEnd"/>
-      <w:proofErr w:type="gramEnd"/>
       <w:r>
         <w:rPr>
           <w:rFonts w:ascii="Arial" w:eastAsia="Times New Roman" w:hAnsi="Arial" w:cs="Arial"/>
@@ -276,7 +272,6 @@
         <w:t>Configurar las propiedades de la sesión para utilizar POP3S (POP3 seguro) con SSL, utilizando </w:t>
       </w:r>
       <w:proofErr w:type="spellStart"/>
-      <w:proofErr w:type="gramStart"/>
       <w:r>
         <w:rPr>
           <w:rFonts w:ascii="Consolas" w:eastAsia="Times New Roman" w:hAnsi="Consolas" w:cs="Courier New"/>
@@ -285,9 +280,17 @@
           <w:szCs w:val="19"/>
           <w:lang w:eastAsia="es-ES"/>
         </w:rPr>
-        <w:t>mail.store</w:t>
-      </w:r>
-      <w:proofErr w:type="gramEnd"/>
+        <w:t>mail.store.protocol</w:t>
+      </w:r>
+      <w:proofErr w:type="spellEnd"/>
+      <w:r>
+        <w:rPr>
+          <w:rFonts w:ascii="Arial" w:eastAsia="Times New Roman" w:hAnsi="Arial" w:cs="Arial"/>
+          <w:color w:val="1D2125"/>
+          <w:lang w:eastAsia="es-ES"/>
+        </w:rPr>
+        <w:t> y </w:t>
+      </w:r>
       <w:r>
         <w:rPr>
           <w:rFonts w:ascii="Consolas" w:eastAsia="Times New Roman" w:hAnsi="Consolas" w:cs="Courier New"/>
@@ -296,17 +299,139 @@
           <w:szCs w:val="19"/>
           <w:lang w:eastAsia="es-ES"/>
         </w:rPr>
-        <w:t>.protocol</w:t>
-      </w:r>
-      <w:proofErr w:type="spellEnd"/>
-      <w:r>
-        <w:rPr>
-          <w:rFonts w:ascii="Arial" w:eastAsia="Times New Roman" w:hAnsi="Arial" w:cs="Arial"/>
-          <w:color w:val="1D2125"/>
-          <w:lang w:eastAsia="es-ES"/>
-        </w:rPr>
-        <w:t> y </w:t>
-      </w:r>
+        <w:t>mail.pop3s.ssl.protocols</w:t>
+      </w:r>
+      <w:r>
+        <w:rPr>
+          <w:rFonts w:ascii="Arial" w:eastAsia="Times New Roman" w:hAnsi="Arial" w:cs="Arial"/>
+          <w:color w:val="1D2125"/>
+          <w:lang w:eastAsia="es-ES"/>
+        </w:rPr>
+        <w:t>.</w:t>
+      </w:r>
+    </w:p>
+    <w:p>
+      <w:pPr>
+        <w:numPr>
+          <w:ilvl w:val="0"/>
+          <w:numId w:val="1"/>
+        </w:numPr>
+        <w:shd w:val="clear" w:color="auto" w:fill="F8F9FA"/>
+        <w:spacing w:after="0" w:line="240" w:lineRule="auto"/>
+        <w:rPr>
+          <w:rFonts w:ascii="Arial" w:eastAsia="Times New Roman" w:hAnsi="Arial" w:cs="Arial"/>
+          <w:color w:val="1D2125"/>
+          <w:lang w:eastAsia="es-ES"/>
+        </w:rPr>
+      </w:pPr>
+      <w:r>
+        <w:rPr>
+          <w:rFonts w:ascii="Arial" w:eastAsia="Times New Roman" w:hAnsi="Arial" w:cs="Arial"/>
+          <w:b/>
+          <w:bCs/>
+          <w:color w:val="1D2125"/>
+          <w:lang w:eastAsia="es-ES"/>
+        </w:rPr>
+        <w:t>Autenticación:</w:t>
+      </w:r>
+    </w:p>
+    <w:p>
+      <w:pPr>
+        <w:numPr>
+          <w:ilvl w:val="1"/>
+          <w:numId w:val="1"/>
+        </w:numPr>
+        <w:shd w:val="clear" w:color="auto" w:fill="F8F9FA"/>
+        <w:spacing w:after="0" w:line="240" w:lineRule="auto"/>
+        <w:ind w:left="1920" w:right="240"/>
+        <w:rPr>
+          <w:rFonts w:ascii="Arial" w:eastAsia="Times New Roman" w:hAnsi="Arial" w:cs="Arial"/>
+          <w:color w:val="1D2125"/>
+          <w:lang w:eastAsia="es-ES"/>
+        </w:rPr>
+      </w:pPr>
+      <w:r>
+        <w:rPr>
+          <w:rFonts w:ascii="Arial" w:eastAsia="Times New Roman" w:hAnsi="Arial" w:cs="Arial"/>
+          <w:color w:val="1D2125"/>
+          <w:lang w:eastAsia="es-ES"/>
+        </w:rPr>
+        <w:t>Implementar la autenticación con el servidor POP3 utilizando las credenciales de un usuario (nombre de usuario y contraseña).</w:t>
+      </w:r>
+    </w:p>
+    <w:p>
+      <w:pPr>
+        <w:numPr>
+          <w:ilvl w:val="1"/>
+          <w:numId w:val="1"/>
+        </w:numPr>
+        <w:shd w:val="clear" w:color="auto" w:fill="F8F9FA"/>
+        <w:spacing w:after="0" w:line="240" w:lineRule="auto"/>
+        <w:ind w:left="1920" w:right="240"/>
+        <w:rPr>
+          <w:rFonts w:ascii="Arial" w:eastAsia="Times New Roman" w:hAnsi="Arial" w:cs="Arial"/>
+          <w:color w:val="1D2125"/>
+          <w:lang w:eastAsia="es-ES"/>
+        </w:rPr>
+      </w:pPr>
+      <w:r>
+        <w:rPr>
+          <w:rFonts w:ascii="Arial" w:eastAsia="Times New Roman" w:hAnsi="Arial" w:cs="Arial"/>
+          <w:color w:val="1D2125"/>
+          <w:lang w:eastAsia="es-ES"/>
+        </w:rPr>
+        <w:t>Mostrar un mensaje en la consola indicando si la autenticación fue exitosa o fallida.</w:t>
+      </w:r>
+    </w:p>
+    <w:p>
+      <w:pPr>
+        <w:numPr>
+          <w:ilvl w:val="0"/>
+          <w:numId w:val="1"/>
+        </w:numPr>
+        <w:shd w:val="clear" w:color="auto" w:fill="F8F9FA"/>
+        <w:spacing w:after="0" w:line="240" w:lineRule="auto"/>
+        <w:rPr>
+          <w:rFonts w:ascii="Arial" w:eastAsia="Times New Roman" w:hAnsi="Arial" w:cs="Arial"/>
+          <w:color w:val="1D2125"/>
+          <w:lang w:eastAsia="es-ES"/>
+        </w:rPr>
+      </w:pPr>
+      <w:r>
+        <w:rPr>
+          <w:rFonts w:ascii="Arial" w:eastAsia="Times New Roman" w:hAnsi="Arial" w:cs="Arial"/>
+          <w:b/>
+          <w:bCs/>
+          <w:color w:val="1D2125"/>
+          <w:lang w:eastAsia="es-ES"/>
+        </w:rPr>
+        <w:t>Obtención y almacenamiento de correos:</w:t>
+      </w:r>
+    </w:p>
+    <w:p>
+      <w:pPr>
+        <w:numPr>
+          <w:ilvl w:val="1"/>
+          <w:numId w:val="1"/>
+        </w:numPr>
+        <w:shd w:val="clear" w:color="auto" w:fill="F8F9FA"/>
+        <w:spacing w:after="0" w:line="240" w:lineRule="auto"/>
+        <w:ind w:left="1920" w:right="240"/>
+        <w:rPr>
+          <w:rFonts w:ascii="Arial" w:eastAsia="Times New Roman" w:hAnsi="Arial" w:cs="Arial"/>
+          <w:color w:val="1D2125"/>
+          <w:lang w:eastAsia="es-ES"/>
+        </w:rPr>
+      </w:pPr>
+      <w:r>
+        <w:rPr>
+          <w:rFonts w:ascii="Arial" w:eastAsia="Times New Roman" w:hAnsi="Arial" w:cs="Arial"/>
+          <w:color w:val="1D2125"/>
+          <w:lang w:eastAsia="es-ES"/>
+        </w:rPr>
+        <w:t>Conectar al buzón de entrada del servidor y obtener los mensajes utilizando el método </w:t>
+      </w:r>
+      <w:proofErr w:type="spellStart"/>
       <w:r>
         <w:rPr>
           <w:rFonts w:ascii="Consolas" w:eastAsia="Times New Roman" w:hAnsi="Consolas" w:cs="Courier New"/>
@@ -315,7 +440,26 @@
           <w:szCs w:val="19"/>
           <w:lang w:eastAsia="es-ES"/>
         </w:rPr>
-        <w:t>mail.pop3s.ssl.protocols</w:t>
+        <w:t>getMessages</w:t>
+      </w:r>
+      <w:proofErr w:type="spellEnd"/>
+      <w:r>
+        <w:rPr>
+          <w:rFonts w:ascii="Arial" w:eastAsia="Times New Roman" w:hAnsi="Arial" w:cs="Arial"/>
+          <w:color w:val="1D2125"/>
+          <w:lang w:eastAsia="es-ES"/>
+        </w:rPr>
+        <w:t> de la clase </w:t>
+      </w:r>
+      <w:r>
+        <w:rPr>
+          <w:rFonts w:ascii="Consolas" w:eastAsia="Times New Roman" w:hAnsi="Consolas" w:cs="Courier New"/>
+          <w:color w:val="E83E8C"/>
+          <w:sz w:val="19"/>
+          <w:szCs w:val="19"/>
+          <w:lang w:eastAsia="es-ES"/>
+        </w:rPr>
+        <w:t>Folder</w:t>
       </w:r>
       <w:r>
         <w:rPr>
@@ -324,6 +468,54 @@
           <w:lang w:eastAsia="es-ES"/>
         </w:rPr>
         <w:t>.</w:t>
+      </w:r>
+    </w:p>
+    <w:p>
+      <w:pPr>
+        <w:numPr>
+          <w:ilvl w:val="1"/>
+          <w:numId w:val="1"/>
+        </w:numPr>
+        <w:shd w:val="clear" w:color="auto" w:fill="F8F9FA"/>
+        <w:spacing w:after="0" w:line="240" w:lineRule="auto"/>
+        <w:ind w:left="1920" w:right="240"/>
+        <w:rPr>
+          <w:rFonts w:ascii="Arial" w:eastAsia="Times New Roman" w:hAnsi="Arial" w:cs="Arial"/>
+          <w:color w:val="1D2125"/>
+          <w:lang w:eastAsia="es-ES"/>
+        </w:rPr>
+      </w:pPr>
+      <w:r>
+        <w:rPr>
+          <w:rFonts w:ascii="Arial" w:eastAsia="Times New Roman" w:hAnsi="Arial" w:cs="Arial"/>
+          <w:color w:val="1D2125"/>
+          <w:lang w:eastAsia="es-ES"/>
+        </w:rPr>
+        <w:t>Para cada mensaje, guardar su contenido en un archivo en el sistema de archivos local, con un nombre basado en el asunto del correo. Si el mensaje tiene adjuntos, guardar también esos archivos.</w:t>
+      </w:r>
+    </w:p>
+    <w:p>
+      <w:pPr>
+        <w:numPr>
+          <w:ilvl w:val="1"/>
+          <w:numId w:val="1"/>
+        </w:numPr>
+        <w:shd w:val="clear" w:color="auto" w:fill="F8F9FA"/>
+        <w:spacing w:after="0" w:line="240" w:lineRule="auto"/>
+        <w:ind w:left="1920" w:right="240"/>
+        <w:rPr>
+          <w:rFonts w:ascii="Arial" w:eastAsia="Times New Roman" w:hAnsi="Arial" w:cs="Arial"/>
+          <w:color w:val="1D2125"/>
+          <w:lang w:eastAsia="es-ES"/>
+        </w:rPr>
+      </w:pPr>
+      <w:r>
+        <w:rPr>
+          <w:rFonts w:ascii="Arial" w:eastAsia="Times New Roman" w:hAnsi="Arial" w:cs="Arial"/>
+          <w:color w:val="1D2125"/>
+          <w:lang w:eastAsia="es-ES"/>
+        </w:rPr>
+        <w:t>Asegurarse de que los mensajes y sus adjuntos sean almacenados correctamente, manejando adecuadamente los tipos de contenido (texto, HTML, etc.).</w:t>
       </w:r>
     </w:p>
     <w:p>
@@ -348,7 +540,7 @@
           <w:color w:val="1D2125"/>
           <w:lang w:eastAsia="es-ES"/>
         </w:rPr>
-        <w:t>Autenticación:</w:t>
+        <w:t>Cierre de sesión y desconexión:</w:t>
       </w:r>
     </w:p>
     <w:p>
@@ -372,7 +564,75 @@
           <w:color w:val="1D2125"/>
           <w:lang w:eastAsia="es-ES"/>
         </w:rPr>
-        <w:t>Implementar la autenticación con el servidor POP3 utilizando las credenciales de un usuario (nombre de usuario y contraseña).</w:t>
+        <w:t>Implementar el cierre de sesión con </w:t>
+      </w:r>
+      <w:proofErr w:type="spellStart"/>
+      <w:r>
+        <w:rPr>
+          <w:rFonts w:ascii="Consolas" w:eastAsia="Times New Roman" w:hAnsi="Consolas" w:cs="Courier New"/>
+          <w:color w:val="E83E8C"/>
+          <w:sz w:val="19"/>
+          <w:szCs w:val="19"/>
+          <w:lang w:eastAsia="es-ES"/>
+        </w:rPr>
+        <w:t>close</w:t>
+      </w:r>
+      <w:proofErr w:type="spellEnd"/>
+      <w:r>
+        <w:rPr>
+          <w:rFonts w:ascii="Arial" w:eastAsia="Times New Roman" w:hAnsi="Arial" w:cs="Arial"/>
+          <w:color w:val="1D2125"/>
+          <w:lang w:eastAsia="es-ES"/>
+        </w:rPr>
+        <w:t> para el objeto </w:t>
+      </w:r>
+      <w:r>
+        <w:rPr>
+          <w:rFonts w:ascii="Consolas" w:eastAsia="Times New Roman" w:hAnsi="Consolas" w:cs="Courier New"/>
+          <w:color w:val="E83E8C"/>
+          <w:sz w:val="19"/>
+          <w:szCs w:val="19"/>
+          <w:lang w:eastAsia="es-ES"/>
+        </w:rPr>
+        <w:t>Folder</w:t>
+      </w:r>
+      <w:r>
+        <w:rPr>
+          <w:rFonts w:ascii="Arial" w:eastAsia="Times New Roman" w:hAnsi="Arial" w:cs="Arial"/>
+          <w:color w:val="1D2125"/>
+          <w:lang w:eastAsia="es-ES"/>
+        </w:rPr>
+        <w:t> y </w:t>
+      </w:r>
+      <w:proofErr w:type="spellStart"/>
+      <w:r>
+        <w:rPr>
+          <w:rFonts w:ascii="Consolas" w:eastAsia="Times New Roman" w:hAnsi="Consolas" w:cs="Courier New"/>
+          <w:color w:val="E83E8C"/>
+          <w:sz w:val="19"/>
+          <w:szCs w:val="19"/>
+          <w:lang w:eastAsia="es-ES"/>
+        </w:rPr>
+        <w:t>store.close</w:t>
+      </w:r>
+      <w:proofErr w:type="spellEnd"/>
+      <w:r>
+        <w:rPr>
+          <w:rFonts w:ascii="Consolas" w:eastAsia="Times New Roman" w:hAnsi="Consolas" w:cs="Courier New"/>
+          <w:color w:val="E83E8C"/>
+          <w:sz w:val="19"/>
+          <w:szCs w:val="19"/>
+          <w:lang w:eastAsia="es-ES"/>
+        </w:rPr>
+        <w:t>()</w:t>
+      </w:r>
+      <w:r>
+        <w:rPr>
+          <w:rFonts w:ascii="Arial" w:eastAsia="Times New Roman" w:hAnsi="Arial" w:cs="Arial"/>
+          <w:color w:val="1D2125"/>
+          <w:lang w:eastAsia="es-ES"/>
+        </w:rPr>
+        <w:t> para la desconexión del servidor.</w:t>
       </w:r>
     </w:p>
     <w:p>
@@ -396,7 +656,7 @@
           <w:color w:val="1D2125"/>
           <w:lang w:eastAsia="es-ES"/>
         </w:rPr>
-        <w:t>Mostrar un mensaje en la consola indicando si la autenticación fue exitosa o fallida.</w:t>
+        <w:t>Mostrar un mensaje en la consola indicando si la desconexión fue exitosa o no.</w:t>
       </w:r>
     </w:p>
     <w:p>
@@ -421,7 +681,7 @@
           <w:color w:val="1D2125"/>
           <w:lang w:eastAsia="es-ES"/>
         </w:rPr>
-        <w:t>Obtención y almacenamiento de correos:</w:t>
+        <w:t>Uso de TLS 1.2:</w:t>
       </w:r>
     </w:p>
     <w:p>
@@ -436,16 +696,145 @@
         <w:rPr>
           <w:rFonts w:ascii="Arial" w:eastAsia="Times New Roman" w:hAnsi="Arial" w:cs="Arial"/>
           <w:color w:val="1D2125"/>
-          <w:lang w:eastAsia="es-ES"/>
-        </w:rPr>
-      </w:pPr>
-      <w:r>
-        <w:rPr>
-          <w:rFonts w:ascii="Arial" w:eastAsia="Times New Roman" w:hAnsi="Arial" w:cs="Arial"/>
-          <w:color w:val="1D2125"/>
-          <w:lang w:eastAsia="es-ES"/>
-        </w:rPr>
-        <w:t>Conectar al buzón de entrada del servidor y obtener los mensajes utilizando el método </w:t>
+          <w:lang w:val="en-US" w:eastAsia="es-ES"/>
+        </w:rPr>
+      </w:pPr>
+      <w:proofErr w:type="spellStart"/>
+      <w:r>
+        <w:rPr>
+          <w:rFonts w:ascii="Arial" w:eastAsia="Times New Roman" w:hAnsi="Arial" w:cs="Arial"/>
+          <w:color w:val="1D2125"/>
+          <w:lang w:val="en-US" w:eastAsia="es-ES"/>
+        </w:rPr>
+        <w:t>props.put</w:t>
+      </w:r>
+      <w:proofErr w:type="spellEnd"/>
+      <w:r>
+        <w:rPr>
+          <w:rFonts w:ascii="Arial" w:eastAsia="Times New Roman" w:hAnsi="Arial" w:cs="Arial"/>
+          <w:color w:val="1D2125"/>
+          <w:lang w:val="en-US" w:eastAsia="es-ES"/>
+        </w:rPr>
+        <w:t>("</w:t>
+      </w:r>
+      <w:proofErr w:type="spellStart"/>
+      <w:r>
+        <w:rPr>
+          <w:rFonts w:ascii="Arial" w:eastAsia="Times New Roman" w:hAnsi="Arial" w:cs="Arial"/>
+          <w:color w:val="1D2125"/>
+          <w:lang w:val="en-US" w:eastAsia="es-ES"/>
+        </w:rPr>
+        <w:t>mail.smtp.starttls.enable</w:t>
+      </w:r>
+      <w:proofErr w:type="spellEnd"/>
+      <w:r>
+        <w:rPr>
+          <w:rFonts w:ascii="Arial" w:eastAsia="Times New Roman" w:hAnsi="Arial" w:cs="Arial"/>
+          <w:color w:val="1D2125"/>
+          <w:lang w:val="en-US" w:eastAsia="es-ES"/>
+        </w:rPr>
+        <w:t>", "true");</w:t>
+      </w:r>
+    </w:p>
+    <w:p>
+      <w:pPr>
+        <w:numPr>
+          <w:ilvl w:val="1"/>
+          <w:numId w:val="1"/>
+        </w:numPr>
+        <w:shd w:val="clear" w:color="auto" w:fill="F8F9FA"/>
+        <w:spacing w:after="0" w:line="240" w:lineRule="auto"/>
+        <w:ind w:left="1920" w:right="240"/>
+        <w:rPr>
+          <w:rFonts w:ascii="Arial" w:eastAsia="Times New Roman" w:hAnsi="Arial" w:cs="Arial"/>
+          <w:color w:val="1D2125"/>
+          <w:lang w:val="en-US" w:eastAsia="es-ES"/>
+        </w:rPr>
+      </w:pPr>
+      <w:proofErr w:type="spellStart"/>
+      <w:r>
+        <w:rPr>
+          <w:rFonts w:ascii="Arial" w:eastAsia="Times New Roman" w:hAnsi="Arial" w:cs="Arial"/>
+          <w:color w:val="1D2125"/>
+          <w:lang w:val="en-US" w:eastAsia="es-ES"/>
+        </w:rPr>
+        <w:t>props.put</w:t>
+      </w:r>
+      <w:proofErr w:type="spellEnd"/>
+      <w:r>
+        <w:rPr>
+          <w:rFonts w:ascii="Arial" w:eastAsia="Times New Roman" w:hAnsi="Arial" w:cs="Arial"/>
+          <w:color w:val="1D2125"/>
+          <w:lang w:val="en-US" w:eastAsia="es-ES"/>
+        </w:rPr>
+        <w:t>("</w:t>
+      </w:r>
+      <w:proofErr w:type="spellStart"/>
+      <w:r>
+        <w:rPr>
+          <w:rFonts w:ascii="Arial" w:eastAsia="Times New Roman" w:hAnsi="Arial" w:cs="Arial"/>
+          <w:color w:val="1D2125"/>
+          <w:lang w:val="en-US" w:eastAsia="es-ES"/>
+        </w:rPr>
+        <w:t>mail.smtp.ssl.protocols</w:t>
+      </w:r>
+      <w:proofErr w:type="spellEnd"/>
+      <w:r>
+        <w:rPr>
+          <w:rFonts w:ascii="Arial" w:eastAsia="Times New Roman" w:hAnsi="Arial" w:cs="Arial"/>
+          <w:color w:val="1D2125"/>
+          <w:lang w:val="en-US" w:eastAsia="es-ES"/>
+        </w:rPr>
+        <w:t>", "TLSv1.2");      </w:t>
+      </w:r>
+    </w:p>
+    <w:p>
+      <w:pPr>
+        <w:numPr>
+          <w:ilvl w:val="0"/>
+          <w:numId w:val="1"/>
+        </w:numPr>
+        <w:shd w:val="clear" w:color="auto" w:fill="F8F9FA"/>
+        <w:spacing w:after="0" w:line="240" w:lineRule="auto"/>
+        <w:rPr>
+          <w:rFonts w:ascii="Arial" w:eastAsia="Times New Roman" w:hAnsi="Arial" w:cs="Arial"/>
+          <w:color w:val="1D2125"/>
+          <w:lang w:eastAsia="es-ES"/>
+        </w:rPr>
+      </w:pPr>
+      <w:r>
+        <w:rPr>
+          <w:rFonts w:ascii="Arial" w:eastAsia="Times New Roman" w:hAnsi="Arial" w:cs="Arial"/>
+          <w:b/>
+          <w:bCs/>
+          <w:color w:val="1D2125"/>
+          <w:lang w:eastAsia="es-ES"/>
+        </w:rPr>
+        <w:t>Requisitos adicionales:</w:t>
+      </w:r>
+    </w:p>
+    <w:p>
+      <w:pPr>
+        <w:numPr>
+          <w:ilvl w:val="1"/>
+          <w:numId w:val="1"/>
+        </w:numPr>
+        <w:shd w:val="clear" w:color="auto" w:fill="F8F9FA"/>
+        <w:spacing w:after="0" w:line="240" w:lineRule="auto"/>
+        <w:ind w:left="1920" w:right="240"/>
+        <w:rPr>
+          <w:rFonts w:ascii="Arial" w:eastAsia="Times New Roman" w:hAnsi="Arial" w:cs="Arial"/>
+          <w:color w:val="1D2125"/>
+          <w:lang w:eastAsia="es-ES"/>
+        </w:rPr>
+      </w:pPr>
+      <w:r>
+        <w:rPr>
+          <w:rFonts w:ascii="Arial" w:eastAsia="Times New Roman" w:hAnsi="Arial" w:cs="Arial"/>
+          <w:color w:val="1D2125"/>
+          <w:lang w:eastAsia="es-ES"/>
+        </w:rPr>
+        <w:t>Gestionar las excepciones posibles (</w:t>
       </w:r>
       <w:proofErr w:type="spellStart"/>
       <w:r>
@@ -456,7 +845,7 @@
           <w:szCs w:val="19"/>
           <w:lang w:eastAsia="es-ES"/>
         </w:rPr>
-        <w:t>getMessages</w:t>
+        <w:t>MessagingException</w:t>
       </w:r>
       <w:proofErr w:type="spellEnd"/>
       <w:r>
@@ -465,8 +854,9 @@
           <w:color w:val="1D2125"/>
           <w:lang w:eastAsia="es-ES"/>
         </w:rPr>
-        <w:t> de la clase </w:t>
-      </w:r>
+        <w:t>, </w:t>
+      </w:r>
+      <w:proofErr w:type="spellStart"/>
       <w:r>
         <w:rPr>
           <w:rFonts w:ascii="Consolas" w:eastAsia="Times New Roman" w:hAnsi="Consolas" w:cs="Courier New"/>
@@ -475,15 +865,16 @@
           <w:szCs w:val="19"/>
           <w:lang w:eastAsia="es-ES"/>
         </w:rPr>
-        <w:t>Folder</w:t>
-      </w:r>
-      <w:r>
-        <w:rPr>
-          <w:rFonts w:ascii="Arial" w:eastAsia="Times New Roman" w:hAnsi="Arial" w:cs="Arial"/>
-          <w:color w:val="1D2125"/>
-          <w:lang w:eastAsia="es-ES"/>
-        </w:rPr>
-        <w:t>.</w:t>
+        <w:t>IOException</w:t>
+      </w:r>
+      <w:proofErr w:type="spellEnd"/>
+      <w:r>
+        <w:rPr>
+          <w:rFonts w:ascii="Arial" w:eastAsia="Times New Roman" w:hAnsi="Arial" w:cs="Arial"/>
+          <w:color w:val="1D2125"/>
+          <w:lang w:eastAsia="es-ES"/>
+        </w:rPr>
+        <w:t>) mostrando mensajes claros en la consola.</w:t>
       </w:r>
     </w:p>
     <w:p>
@@ -507,7 +898,7 @@
           <w:color w:val="1D2125"/>
           <w:lang w:eastAsia="es-ES"/>
         </w:rPr>
-        <w:t>Para cada mensaje, guardar su contenido en un archivo en el sistema de archivos local, con un nombre basado en el asunto del correo. Si el mensaje tiene adjuntos, guardar también esos archivos.</w:t>
+        <w:t>Comentar el código explicando las funcionalidades principales de cada bloque de código.</w:t>
       </w:r>
     </w:p>
     <w:p>
@@ -531,14 +922,43 @@
           <w:color w:val="1D2125"/>
           <w:lang w:eastAsia="es-ES"/>
         </w:rPr>
-        <w:t>Asegurarse de que los mensajes y sus adjuntos sean almacenados correctamente, manejando adecuadamente los tipos de contenido (texto, HTML, etc.).</w:t>
+        <w:lastRenderedPageBreak/>
+        <w:t>Asegurarse de que los archivos adjuntos se guarden correctamente en el sistema de archivos, incluyendo la gestión de las extensiones de los archivos.</w:t>
+      </w:r>
+    </w:p>
+    <w:p>
+      <w:pPr>
+        <w:shd w:val="clear" w:color="auto" w:fill="F8F9FA"/>
+        <w:spacing w:before="100" w:beforeAutospacing="1" w:after="100" w:afterAutospacing="1" w:line="240" w:lineRule="auto"/>
+        <w:outlineLvl w:val="4"/>
+        <w:rPr>
+          <w:rFonts w:ascii="Arial" w:eastAsia="Times New Roman" w:hAnsi="Arial" w:cs="Arial"/>
+          <w:b/>
+          <w:bCs/>
+          <w:color w:val="1D2125"/>
+          <w:sz w:val="20"/>
+          <w:szCs w:val="20"/>
+          <w:lang w:eastAsia="es-ES"/>
+        </w:rPr>
+      </w:pPr>
+      <w:r>
+        <w:rPr>
+          <w:rFonts w:ascii="Arial" w:eastAsia="Times New Roman" w:hAnsi="Arial" w:cs="Arial"/>
+          <w:b/>
+          <w:bCs/>
+          <w:color w:val="1D2125"/>
+          <w:sz w:val="20"/>
+          <w:szCs w:val="20"/>
+          <w:lang w:eastAsia="es-ES"/>
+        </w:rPr>
+        <w:t>Entregable</w:t>
       </w:r>
     </w:p>
     <w:p>
       <w:pPr>
         <w:numPr>
           <w:ilvl w:val="0"/>
-          <w:numId w:val="1"/>
+          <w:numId w:val="2"/>
         </w:numPr>
         <w:shd w:val="clear" w:color="auto" w:fill="F8F9FA"/>
         <w:spacing w:after="0" w:line="240" w:lineRule="auto"/>
@@ -551,19 +971,29 @@
       <w:r>
         <w:rPr>
           <w:rFonts w:ascii="Arial" w:eastAsia="Times New Roman" w:hAnsi="Arial" w:cs="Arial"/>
-          <w:b/>
-          <w:bCs/>
-          <w:color w:val="1D2125"/>
-          <w:lang w:eastAsia="es-ES"/>
-        </w:rPr>
-        <w:t>Cierre de sesión y desconexión:</w:t>
-      </w:r>
+          <w:color w:val="1D2125"/>
+          <w:lang w:eastAsia="es-ES"/>
+        </w:rPr>
+        <w:t>Capturas de pantalla del código y de la ejecución del programa mostrando:</w:t>
+      </w:r>
+    </w:p>
+    <w:p>
+      <w:pPr>
+        <w:shd w:val="clear" w:color="auto" w:fill="F8F9FA"/>
+        <w:spacing w:after="0" w:line="240" w:lineRule="auto"/>
+        <w:ind w:left="720"/>
+        <w:rPr>
+          <w:rFonts w:ascii="Arial" w:eastAsia="Times New Roman" w:hAnsi="Arial" w:cs="Arial"/>
+          <w:color w:val="1D2125"/>
+          <w:lang w:eastAsia="es-ES"/>
+        </w:rPr>
+      </w:pPr>
     </w:p>
     <w:p>
       <w:pPr>
         <w:numPr>
           <w:ilvl w:val="1"/>
-          <w:numId w:val="1"/>
+          <w:numId w:val="2"/>
         </w:numPr>
         <w:shd w:val="clear" w:color="auto" w:fill="F8F9FA"/>
         <w:spacing w:after="0" w:line="240" w:lineRule="auto"/>
@@ -580,84 +1010,103 @@
           <w:color w:val="1D2125"/>
           <w:lang w:eastAsia="es-ES"/>
         </w:rPr>
-        <w:t>Implementar el cierre de sesión con </w:t>
-      </w:r>
-      <w:proofErr w:type="spellStart"/>
-      <w:r>
-        <w:rPr>
-          <w:rFonts w:ascii="Consolas" w:eastAsia="Times New Roman" w:hAnsi="Consolas" w:cs="Courier New"/>
-          <w:color w:val="E83E8C"/>
-          <w:sz w:val="19"/>
-          <w:szCs w:val="19"/>
-          <w:lang w:eastAsia="es-ES"/>
-        </w:rPr>
-        <w:t>close</w:t>
-      </w:r>
-      <w:proofErr w:type="spellEnd"/>
-      <w:r>
-        <w:rPr>
-          <w:rFonts w:ascii="Arial" w:eastAsia="Times New Roman" w:hAnsi="Arial" w:cs="Arial"/>
-          <w:color w:val="1D2125"/>
-          <w:lang w:eastAsia="es-ES"/>
-        </w:rPr>
-        <w:t> para el objeto </w:t>
-      </w:r>
-      <w:r>
-        <w:rPr>
-          <w:rFonts w:ascii="Consolas" w:eastAsia="Times New Roman" w:hAnsi="Consolas" w:cs="Courier New"/>
-          <w:color w:val="E83E8C"/>
-          <w:sz w:val="19"/>
-          <w:szCs w:val="19"/>
-          <w:lang w:eastAsia="es-ES"/>
-        </w:rPr>
-        <w:t>Folder</w:t>
-      </w:r>
-      <w:r>
-        <w:rPr>
-          <w:rFonts w:ascii="Arial" w:eastAsia="Times New Roman" w:hAnsi="Arial" w:cs="Arial"/>
-          <w:color w:val="1D2125"/>
-          <w:lang w:eastAsia="es-ES"/>
-        </w:rPr>
-        <w:t> y </w:t>
-      </w:r>
-      <w:proofErr w:type="spellStart"/>
-      <w:proofErr w:type="gramStart"/>
-      <w:r>
-        <w:rPr>
-          <w:rFonts w:ascii="Consolas" w:eastAsia="Times New Roman" w:hAnsi="Consolas" w:cs="Courier New"/>
-          <w:color w:val="E83E8C"/>
-          <w:sz w:val="19"/>
-          <w:szCs w:val="19"/>
-          <w:lang w:eastAsia="es-ES"/>
-        </w:rPr>
-        <w:t>store.close</w:t>
-      </w:r>
-      <w:proofErr w:type="spellEnd"/>
-      <w:proofErr w:type="gramEnd"/>
-      <w:r>
-        <w:rPr>
-          <w:rFonts w:ascii="Consolas" w:eastAsia="Times New Roman" w:hAnsi="Consolas" w:cs="Courier New"/>
-          <w:color w:val="E83E8C"/>
-          <w:sz w:val="19"/>
-          <w:szCs w:val="19"/>
-          <w:lang w:eastAsia="es-ES"/>
-        </w:rPr>
-        <w:t>()</w:t>
-      </w:r>
-      <w:r>
-        <w:rPr>
-          <w:rFonts w:ascii="Arial" w:eastAsia="Times New Roman" w:hAnsi="Arial" w:cs="Arial"/>
-          <w:color w:val="1D2125"/>
-          <w:lang w:eastAsia="es-ES"/>
-        </w:rPr>
-        <w:t> para la desconexión del servidor.</w:t>
-      </w:r>
+        <w:t>La conexión al servidor POP3 y la autenticación</w:t>
+      </w:r>
+      <w:r>
+        <w:rPr>
+          <w:rFonts w:ascii="Arial" w:eastAsia="Times New Roman" w:hAnsi="Arial" w:cs="Arial"/>
+          <w:color w:val="1D2125"/>
+          <w:lang w:eastAsia="es-ES"/>
+        </w:rPr>
+        <w:t xml:space="preserve"> y el</w:t>
+      </w:r>
+      <w:r>
+        <w:rPr>
+          <w:rFonts w:ascii="Arial" w:eastAsia="Times New Roman" w:hAnsi="Arial" w:cs="Arial"/>
+          <w:color w:val="1D2125"/>
+          <w:lang w:eastAsia="es-ES"/>
+        </w:rPr>
+        <w:t xml:space="preserve"> cierre de sesión y desconexión del servidor.</w:t>
+      </w:r>
+    </w:p>
+    <w:p>
+      <w:pPr>
+        <w:shd w:val="clear" w:color="auto" w:fill="F8F9FA"/>
+        <w:spacing w:after="0" w:line="240" w:lineRule="auto"/>
+        <w:ind w:left="1920" w:right="240"/>
+        <w:rPr>
+          <w:rFonts w:ascii="Arial" w:eastAsia="Times New Roman" w:hAnsi="Arial" w:cs="Arial"/>
+          <w:color w:val="1D2125"/>
+          <w:lang w:eastAsia="es-ES"/>
+        </w:rPr>
+      </w:pPr>
+    </w:p>
+    <w:p>
+      <w:pPr>
+        <w:shd w:val="clear" w:color="auto" w:fill="F8F9FA"/>
+        <w:spacing w:after="0" w:line="240" w:lineRule="auto"/>
+        <w:ind w:right="240"/>
+        <w:rPr>
+          <w:rFonts w:ascii="Arial" w:eastAsia="Times New Roman" w:hAnsi="Arial" w:cs="Arial"/>
+          <w:color w:val="1D2125"/>
+          <w:lang w:eastAsia="es-ES"/>
+        </w:rPr>
+      </w:pPr>
+      <w:r>
+        <w:drawing>
+          <wp:inline distT="0" distB="0" distL="0" distR="0" wp14:anchorId="0FC36674" wp14:editId="3E269CD7">
+            <wp:extent cx="5400040" cy="1722755"/>
+            <wp:effectExtent l="0" t="0" r="0" b="0"/>
+            <wp:docPr id="2" name="Imagen 2"/>
+            <wp:cNvGraphicFramePr>
+              <a:graphicFrameLocks xmlns:a="http://schemas.openxmlformats.org/drawingml/2006/main" noChangeAspect="1"/>
+            </wp:cNvGraphicFramePr>
+            <a:graphic xmlns:a="http://schemas.openxmlformats.org/drawingml/2006/main">
+              <a:graphicData uri="http://schemas.openxmlformats.org/drawingml/2006/picture">
+                <pic:pic xmlns:pic="http://schemas.openxmlformats.org/drawingml/2006/picture">
+                  <pic:nvPicPr>
+                    <pic:cNvPr id="1" name=""/>
+                    <pic:cNvPicPr/>
+                  </pic:nvPicPr>
+                  <pic:blipFill>
+                    <a:blip r:embed="rId5"/>
+                    <a:stretch>
+                      <a:fillRect/>
+                    </a:stretch>
+                  </pic:blipFill>
+                  <pic:spPr>
+                    <a:xfrm>
+                      <a:off x="0" y="0"/>
+                      <a:ext cx="5400040" cy="1722755"/>
+                    </a:xfrm>
+                    <a:prstGeom prst="rect">
+                      <a:avLst/>
+                    </a:prstGeom>
+                  </pic:spPr>
+                </pic:pic>
+              </a:graphicData>
+            </a:graphic>
+          </wp:inline>
+        </w:drawing>
+      </w:r>
+    </w:p>
+    <w:p>
+      <w:pPr>
+        <w:shd w:val="clear" w:color="auto" w:fill="F8F9FA"/>
+        <w:spacing w:after="0" w:line="240" w:lineRule="auto"/>
+        <w:ind w:left="1920" w:right="240"/>
+        <w:rPr>
+          <w:rFonts w:ascii="Arial" w:eastAsia="Times New Roman" w:hAnsi="Arial" w:cs="Arial"/>
+          <w:color w:val="1D2125"/>
+          <w:lang w:eastAsia="es-ES"/>
+        </w:rPr>
+      </w:pPr>
     </w:p>
     <w:p>
       <w:pPr>
         <w:numPr>
           <w:ilvl w:val="1"/>
-          <w:numId w:val="1"/>
+          <w:numId w:val="2"/>
         </w:numPr>
         <w:shd w:val="clear" w:color="auto" w:fill="F8F9FA"/>
         <w:spacing w:after="0" w:line="240" w:lineRule="auto"/>
@@ -674,297 +1123,923 @@
           <w:color w:val="1D2125"/>
           <w:lang w:eastAsia="es-ES"/>
         </w:rPr>
-        <w:t>Mostrar un mensaje en la consola indicando si la desconexión fue exitosa o no.</w:t>
-      </w:r>
-    </w:p>
-    <w:p>
-      <w:pPr>
+        <w:t>La lista de mensajes obtenidos del buzón de entrada y el proceso de almacenamiento de los correos en archivos.</w:t>
+      </w:r>
+    </w:p>
+    <w:p>
+      <w:pPr>
+        <w:shd w:val="clear" w:color="auto" w:fill="F8F9FA"/>
+        <w:spacing w:after="0" w:line="240" w:lineRule="auto"/>
+        <w:ind w:left="1920" w:right="240"/>
+        <w:rPr>
+          <w:rFonts w:ascii="Arial" w:eastAsia="Times New Roman" w:hAnsi="Arial" w:cs="Arial"/>
+          <w:color w:val="1D2125"/>
+          <w:lang w:eastAsia="es-ES"/>
+        </w:rPr>
+      </w:pPr>
+    </w:p>
+    <w:p>
+      <w:pPr>
+        <w:shd w:val="clear" w:color="auto" w:fill="F8F9FA"/>
+        <w:spacing w:after="0" w:line="240" w:lineRule="auto"/>
+        <w:ind w:left="720" w:right="240"/>
+        <w:rPr>
+          <w:rFonts w:ascii="Arial" w:eastAsia="Times New Roman" w:hAnsi="Arial" w:cs="Arial"/>
+          <w:color w:val="1D2125"/>
+          <w:lang w:eastAsia="es-ES"/>
+        </w:rPr>
+      </w:pPr>
+      <w:r>
+        <w:rPr>
+          <w:rFonts w:ascii="Arial" w:eastAsia="Times New Roman" w:hAnsi="Arial" w:cs="Arial"/>
+          <w:color w:val="1D2125"/>
+          <w:lang w:eastAsia="es-ES"/>
+        </w:rPr>
+        <w:drawing>
+          <wp:inline distT="0" distB="0" distL="0" distR="0" wp14:anchorId="0C166E7B" wp14:editId="708393F5">
+            <wp:extent cx="5400040" cy="1210310"/>
+            <wp:effectExtent l="0" t="0" r="0" b="8890"/>
+            <wp:docPr id="1" name="Imagen 1"/>
+            <wp:cNvGraphicFramePr>
+              <a:graphicFrameLocks xmlns:a="http://schemas.openxmlformats.org/drawingml/2006/main" noChangeAspect="1"/>
+            </wp:cNvGraphicFramePr>
+            <a:graphic xmlns:a="http://schemas.openxmlformats.org/drawingml/2006/main">
+              <a:graphicData uri="http://schemas.openxmlformats.org/drawingml/2006/picture">
+                <pic:pic xmlns:pic="http://schemas.openxmlformats.org/drawingml/2006/picture">
+                  <pic:nvPicPr>
+                    <pic:cNvPr id="1" name=""/>
+                    <pic:cNvPicPr/>
+                  </pic:nvPicPr>
+                  <pic:blipFill>
+                    <a:blip r:embed="rId6"/>
+                    <a:stretch>
+                      <a:fillRect/>
+                    </a:stretch>
+                  </pic:blipFill>
+                  <pic:spPr>
+                    <a:xfrm>
+                      <a:off x="0" y="0"/>
+                      <a:ext cx="5400040" cy="1210310"/>
+                    </a:xfrm>
+                    <a:prstGeom prst="rect">
+                      <a:avLst/>
+                    </a:prstGeom>
+                  </pic:spPr>
+                </pic:pic>
+              </a:graphicData>
+            </a:graphic>
+          </wp:inline>
+        </w:drawing>
+      </w:r>
+    </w:p>
+    <w:p>
+      <w:pPr>
+        <w:shd w:val="clear" w:color="auto" w:fill="F8F9FA"/>
+        <w:spacing w:after="0" w:line="240" w:lineRule="auto"/>
+        <w:ind w:left="720" w:right="240"/>
+        <w:rPr>
+          <w:rFonts w:ascii="Arial" w:eastAsia="Times New Roman" w:hAnsi="Arial" w:cs="Arial"/>
+          <w:color w:val="1D2125"/>
+          <w:lang w:eastAsia="es-ES"/>
+        </w:rPr>
+      </w:pPr>
+    </w:p>
+    <w:p>
+      <w:pPr>
+        <w:pStyle w:val="Prrafodelista"/>
         <w:numPr>
           <w:ilvl w:val="0"/>
-          <w:numId w:val="1"/>
+          <w:numId w:val="3"/>
         </w:numPr>
-        <w:shd w:val="clear" w:color="auto" w:fill="F8F9FA"/>
-        <w:spacing w:after="0" w:line="240" w:lineRule="auto"/>
-        <w:rPr>
-          <w:rFonts w:ascii="Arial" w:eastAsia="Times New Roman" w:hAnsi="Arial" w:cs="Arial"/>
-          <w:color w:val="1D2125"/>
-          <w:lang w:eastAsia="es-ES"/>
-        </w:rPr>
-      </w:pPr>
-      <w:r>
-        <w:rPr>
-          <w:rFonts w:ascii="Arial" w:eastAsia="Times New Roman" w:hAnsi="Arial" w:cs="Arial"/>
-          <w:b/>
-          <w:bCs/>
-          <w:color w:val="1D2125"/>
-          <w:lang w:eastAsia="es-ES"/>
-        </w:rPr>
-        <w:t>Uso de TLS 1.2:</w:t>
-      </w:r>
-    </w:p>
-    <w:p>
-      <w:pPr>
-        <w:numPr>
-          <w:ilvl w:val="1"/>
-          <w:numId w:val="1"/>
-        </w:numPr>
-        <w:shd w:val="clear" w:color="auto" w:fill="F8F9FA"/>
-        <w:spacing w:after="0" w:line="240" w:lineRule="auto"/>
-        <w:ind w:left="1920" w:right="240"/>
-        <w:rPr>
-          <w:rFonts w:ascii="Arial" w:eastAsia="Times New Roman" w:hAnsi="Arial" w:cs="Arial"/>
-          <w:color w:val="1D2125"/>
-          <w:lang w:val="en-US" w:eastAsia="es-ES"/>
-        </w:rPr>
-      </w:pPr>
+      </w:pPr>
+      <w:r>
+        <w:rPr>
+          <w:rFonts w:ascii="Arial" w:eastAsia="Times New Roman" w:hAnsi="Arial" w:cs="Arial"/>
+          <w:color w:val="1D2125"/>
+          <w:lang w:eastAsia="es-ES"/>
+        </w:rPr>
+        <w:t>Capturas de pantalla del código</w:t>
+      </w:r>
+      <w:r>
+        <w:rPr>
+          <w:rFonts w:ascii="Arial" w:eastAsia="Times New Roman" w:hAnsi="Arial" w:cs="Arial"/>
+          <w:color w:val="1D2125"/>
+          <w:lang w:eastAsia="es-ES"/>
+        </w:rPr>
+        <w:t>:</w:t>
+      </w:r>
+    </w:p>
+    <w:p>
+      <w:r>
+        <w:lastRenderedPageBreak/>
+        <w:drawing>
+          <wp:inline distT="0" distB="0" distL="0" distR="0" wp14:anchorId="4609A10A" wp14:editId="42A7CC97">
+            <wp:extent cx="5400040" cy="3768725"/>
+            <wp:effectExtent l="0" t="0" r="0" b="3175"/>
+            <wp:docPr id="3" name="Imagen 3"/>
+            <wp:cNvGraphicFramePr>
+              <a:graphicFrameLocks xmlns:a="http://schemas.openxmlformats.org/drawingml/2006/main" noChangeAspect="1"/>
+            </wp:cNvGraphicFramePr>
+            <a:graphic xmlns:a="http://schemas.openxmlformats.org/drawingml/2006/main">
+              <a:graphicData uri="http://schemas.openxmlformats.org/drawingml/2006/picture">
+                <pic:pic xmlns:pic="http://schemas.openxmlformats.org/drawingml/2006/picture">
+                  <pic:nvPicPr>
+                    <pic:cNvPr id="1" name=""/>
+                    <pic:cNvPicPr/>
+                  </pic:nvPicPr>
+                  <pic:blipFill>
+                    <a:blip r:embed="rId7"/>
+                    <a:stretch>
+                      <a:fillRect/>
+                    </a:stretch>
+                  </pic:blipFill>
+                  <pic:spPr>
+                    <a:xfrm>
+                      <a:off x="0" y="0"/>
+                      <a:ext cx="5400040" cy="3768725"/>
+                    </a:xfrm>
+                    <a:prstGeom prst="rect">
+                      <a:avLst/>
+                    </a:prstGeom>
+                  </pic:spPr>
+                </pic:pic>
+              </a:graphicData>
+            </a:graphic>
+          </wp:inline>
+        </w:drawing>
+      </w:r>
+    </w:p>
+    <w:p>
+      <w:r>
+        <w:drawing>
+          <wp:inline distT="0" distB="0" distL="0" distR="0" wp14:anchorId="23287225" wp14:editId="1C75F617">
+            <wp:extent cx="5400040" cy="4603750"/>
+            <wp:effectExtent l="0" t="0" r="0" b="6350"/>
+            <wp:docPr id="4" name="Imagen 4"/>
+            <wp:cNvGraphicFramePr>
+              <a:graphicFrameLocks xmlns:a="http://schemas.openxmlformats.org/drawingml/2006/main" noChangeAspect="1"/>
+            </wp:cNvGraphicFramePr>
+            <a:graphic xmlns:a="http://schemas.openxmlformats.org/drawingml/2006/main">
+              <a:graphicData uri="http://schemas.openxmlformats.org/drawingml/2006/picture">
+                <pic:pic xmlns:pic="http://schemas.openxmlformats.org/drawingml/2006/picture">
+                  <pic:nvPicPr>
+                    <pic:cNvPr id="1" name=""/>
+                    <pic:cNvPicPr/>
+                  </pic:nvPicPr>
+                  <pic:blipFill>
+                    <a:blip r:embed="rId8"/>
+                    <a:stretch>
+                      <a:fillRect/>
+                    </a:stretch>
+                  </pic:blipFill>
+                  <pic:spPr>
+                    <a:xfrm>
+                      <a:off x="0" y="0"/>
+                      <a:ext cx="5400040" cy="4603750"/>
+                    </a:xfrm>
+                    <a:prstGeom prst="rect">
+                      <a:avLst/>
+                    </a:prstGeom>
+                  </pic:spPr>
+                </pic:pic>
+              </a:graphicData>
+            </a:graphic>
+          </wp:inline>
+        </w:drawing>
+      </w:r>
+    </w:p>
+    <w:p/>
+    <w:p>
+      <w:r>
+        <w:lastRenderedPageBreak/>
+        <w:drawing>
+          <wp:inline distT="0" distB="0" distL="0" distR="0" wp14:anchorId="5D35F792" wp14:editId="5661B95D">
+            <wp:extent cx="5400040" cy="4218940"/>
+            <wp:effectExtent l="0" t="0" r="0" b="0"/>
+            <wp:docPr id="5" name="Imagen 5"/>
+            <wp:cNvGraphicFramePr>
+              <a:graphicFrameLocks xmlns:a="http://schemas.openxmlformats.org/drawingml/2006/main" noChangeAspect="1"/>
+            </wp:cNvGraphicFramePr>
+            <a:graphic xmlns:a="http://schemas.openxmlformats.org/drawingml/2006/main">
+              <a:graphicData uri="http://schemas.openxmlformats.org/drawingml/2006/picture">
+                <pic:pic xmlns:pic="http://schemas.openxmlformats.org/drawingml/2006/picture">
+                  <pic:nvPicPr>
+                    <pic:cNvPr id="1" name=""/>
+                    <pic:cNvPicPr/>
+                  </pic:nvPicPr>
+                  <pic:blipFill>
+                    <a:blip r:embed="rId9"/>
+                    <a:stretch>
+                      <a:fillRect/>
+                    </a:stretch>
+                  </pic:blipFill>
+                  <pic:spPr>
+                    <a:xfrm>
+                      <a:off x="0" y="0"/>
+                      <a:ext cx="5400040" cy="4218940"/>
+                    </a:xfrm>
+                    <a:prstGeom prst="rect">
+                      <a:avLst/>
+                    </a:prstGeom>
+                  </pic:spPr>
+                </pic:pic>
+              </a:graphicData>
+            </a:graphic>
+          </wp:inline>
+        </w:drawing>
+      </w:r>
+    </w:p>
+    <w:p>
+      <w:r>
+        <w:drawing>
+          <wp:inline distT="0" distB="0" distL="0" distR="0" wp14:anchorId="7DC8402C" wp14:editId="1C8B857B">
+            <wp:extent cx="5400040" cy="4326890"/>
+            <wp:effectExtent l="0" t="0" r="0" b="0"/>
+            <wp:docPr id="6" name="Imagen 6"/>
+            <wp:cNvGraphicFramePr>
+              <a:graphicFrameLocks xmlns:a="http://schemas.openxmlformats.org/drawingml/2006/main" noChangeAspect="1"/>
+            </wp:cNvGraphicFramePr>
+            <a:graphic xmlns:a="http://schemas.openxmlformats.org/drawingml/2006/main">
+              <a:graphicData uri="http://schemas.openxmlformats.org/drawingml/2006/picture">
+                <pic:pic xmlns:pic="http://schemas.openxmlformats.org/drawingml/2006/picture">
+                  <pic:nvPicPr>
+                    <pic:cNvPr id="1" name=""/>
+                    <pic:cNvPicPr/>
+                  </pic:nvPicPr>
+                  <pic:blipFill>
+                    <a:blip r:embed="rId10"/>
+                    <a:stretch>
+                      <a:fillRect/>
+                    </a:stretch>
+                  </pic:blipFill>
+                  <pic:spPr>
+                    <a:xfrm>
+                      <a:off x="0" y="0"/>
+                      <a:ext cx="5400040" cy="4326890"/>
+                    </a:xfrm>
+                    <a:prstGeom prst="rect">
+                      <a:avLst/>
+                    </a:prstGeom>
+                  </pic:spPr>
+                </pic:pic>
+              </a:graphicData>
+            </a:graphic>
+          </wp:inline>
+        </w:drawing>
+      </w:r>
+    </w:p>
+    <w:p>
+      <w:pPr>
+        <w:rPr>
+          <w:lang w:val="en-US"/>
+        </w:rPr>
+      </w:pPr>
+      <w:r>
+        <w:rPr>
+          <w:lang w:val="en-US"/>
+        </w:rPr>
+        <w:lastRenderedPageBreak/>
+        <w:t xml:space="preserve">           } else {</w:t>
+      </w:r>
+    </w:p>
+    <w:p>
+      <w:pPr>
+        <w:rPr>
+          <w:lang w:val="en-US"/>
+        </w:rPr>
+      </w:pPr>
+      <w:r>
+        <w:rPr>
+          <w:lang w:val="en-US"/>
+        </w:rPr>
+        <w:t xml:space="preserve">                // Procesar contenido del mensaje</w:t>
+      </w:r>
+    </w:p>
+    <w:p>
+      <w:pPr>
+        <w:rPr>
+          <w:lang w:val="en-US"/>
+        </w:rPr>
+      </w:pPr>
+      <w:r>
+        <w:rPr>
+          <w:lang w:val="en-US"/>
+        </w:rPr>
+        <w:t xml:space="preserve">                Object content = bodyPart.getContent();</w:t>
+      </w:r>
+    </w:p>
+    <w:p>
+      <w:pPr>
+        <w:rPr>
+          <w:lang w:val="en-US"/>
+        </w:rPr>
+      </w:pPr>
+      <w:r>
+        <w:rPr>
+          <w:lang w:val="en-US"/>
+        </w:rPr>
+        <w:t xml:space="preserve">                if (content instanceof String) {</w:t>
+      </w:r>
+    </w:p>
+    <w:p>
+      <w:pPr>
+        <w:rPr>
+          <w:lang w:val="en-US"/>
+        </w:rPr>
+      </w:pPr>
+      <w:r>
+        <w:rPr>
+          <w:lang w:val="en-US"/>
+        </w:rPr>
+        <w:t xml:space="preserve">                    writer.println(content);</w:t>
+      </w:r>
+    </w:p>
+    <w:p>
+      <w:pPr>
+        <w:rPr>
+          <w:lang w:val="en-US"/>
+        </w:rPr>
+      </w:pPr>
+      <w:r>
+        <w:rPr>
+          <w:lang w:val="en-US"/>
+        </w:rPr>
+        <w:t xml:space="preserve">                } else if (content instanceof Multipart) {</w:t>
+      </w:r>
+    </w:p>
+    <w:p>
+      <w:r>
+        <w:rPr>
+          <w:lang w:val="en-US"/>
+        </w:rPr>
+        <w:t xml:space="preserve">                    </w:t>
+      </w:r>
       <w:proofErr w:type="spellStart"/>
-      <w:proofErr w:type="gramStart"/>
-      <w:r>
-        <w:rPr>
-          <w:rFonts w:ascii="Arial" w:eastAsia="Times New Roman" w:hAnsi="Arial" w:cs="Arial"/>
-          <w:color w:val="1D2125"/>
-          <w:lang w:val="en-US" w:eastAsia="es-ES"/>
-        </w:rPr>
-        <w:t>props.put</w:t>
+      <w:r>
+        <w:t>processMultipart</w:t>
       </w:r>
       <w:proofErr w:type="spellEnd"/>
       <w:r>
-        <w:rPr>
-          <w:rFonts w:ascii="Arial" w:eastAsia="Times New Roman" w:hAnsi="Arial" w:cs="Arial"/>
-          <w:color w:val="1D2125"/>
-          <w:lang w:val="en-US" w:eastAsia="es-ES"/>
-        </w:rPr>
-        <w:t>(</w:t>
-      </w:r>
-      <w:proofErr w:type="gramEnd"/>
-      <w:r>
-        <w:rPr>
-          <w:rFonts w:ascii="Arial" w:eastAsia="Times New Roman" w:hAnsi="Arial" w:cs="Arial"/>
-          <w:color w:val="1D2125"/>
-          <w:lang w:val="en-US" w:eastAsia="es-ES"/>
-        </w:rPr>
-        <w:t>"</w:t>
+        <w:t>((</w:t>
       </w:r>
       <w:proofErr w:type="spellStart"/>
       <w:r>
-        <w:rPr>
-          <w:rFonts w:ascii="Arial" w:eastAsia="Times New Roman" w:hAnsi="Arial" w:cs="Arial"/>
-          <w:color w:val="1D2125"/>
-          <w:lang w:val="en-US" w:eastAsia="es-ES"/>
-        </w:rPr>
-        <w:t>mail.smtp.starttls.enable</w:t>
+        <w:t>Multipart</w:t>
       </w:r>
       <w:proofErr w:type="spellEnd"/>
       <w:r>
-        <w:rPr>
-          <w:rFonts w:ascii="Arial" w:eastAsia="Times New Roman" w:hAnsi="Arial" w:cs="Arial"/>
-          <w:color w:val="1D2125"/>
-          <w:lang w:val="en-US" w:eastAsia="es-ES"/>
-        </w:rPr>
-        <w:t>", "true");</w:t>
-      </w:r>
-    </w:p>
-    <w:p>
-      <w:pPr>
-        <w:numPr>
-          <w:ilvl w:val="1"/>
-          <w:numId w:val="1"/>
-        </w:numPr>
-        <w:shd w:val="clear" w:color="auto" w:fill="F8F9FA"/>
-        <w:spacing w:after="0" w:line="240" w:lineRule="auto"/>
-        <w:ind w:left="1920" w:right="240"/>
-        <w:rPr>
-          <w:rFonts w:ascii="Arial" w:eastAsia="Times New Roman" w:hAnsi="Arial" w:cs="Arial"/>
-          <w:color w:val="1D2125"/>
-          <w:lang w:val="en-US" w:eastAsia="es-ES"/>
-        </w:rPr>
-      </w:pPr>
+        <w:t xml:space="preserve">) </w:t>
+      </w:r>
       <w:proofErr w:type="spellStart"/>
-      <w:proofErr w:type="gramStart"/>
-      <w:r>
-        <w:rPr>
-          <w:rFonts w:ascii="Arial" w:eastAsia="Times New Roman" w:hAnsi="Arial" w:cs="Arial"/>
-          <w:color w:val="1D2125"/>
-          <w:lang w:val="en-US" w:eastAsia="es-ES"/>
-        </w:rPr>
-        <w:t>props.put</w:t>
+      <w:r>
+        <w:t>content</w:t>
       </w:r>
       <w:proofErr w:type="spellEnd"/>
       <w:r>
-        <w:rPr>
-          <w:rFonts w:ascii="Arial" w:eastAsia="Times New Roman" w:hAnsi="Arial" w:cs="Arial"/>
-          <w:color w:val="1D2125"/>
-          <w:lang w:val="en-US" w:eastAsia="es-ES"/>
-        </w:rPr>
-        <w:t>(</w:t>
-      </w:r>
-      <w:proofErr w:type="gramEnd"/>
-      <w:r>
-        <w:rPr>
-          <w:rFonts w:ascii="Arial" w:eastAsia="Times New Roman" w:hAnsi="Arial" w:cs="Arial"/>
-          <w:color w:val="1D2125"/>
-          <w:lang w:val="en-US" w:eastAsia="es-ES"/>
-        </w:rPr>
-        <w:t>"</w:t>
+        <w:t xml:space="preserve">, </w:t>
       </w:r>
       <w:proofErr w:type="spellStart"/>
       <w:r>
-        <w:rPr>
-          <w:rFonts w:ascii="Arial" w:eastAsia="Times New Roman" w:hAnsi="Arial" w:cs="Arial"/>
-          <w:color w:val="1D2125"/>
-          <w:lang w:val="en-US" w:eastAsia="es-ES"/>
-        </w:rPr>
-        <w:t>mail.smtp.ssl.protocols</w:t>
+        <w:t>writer</w:t>
       </w:r>
       <w:proofErr w:type="spellEnd"/>
       <w:r>
-        <w:rPr>
-          <w:rFonts w:ascii="Arial" w:eastAsia="Times New Roman" w:hAnsi="Arial" w:cs="Arial"/>
-          <w:color w:val="1D2125"/>
-          <w:lang w:val="en-US" w:eastAsia="es-ES"/>
-        </w:rPr>
-        <w:t>", "TLSv1.2");      </w:t>
-      </w:r>
-    </w:p>
-    <w:p>
-      <w:pPr>
-        <w:numPr>
-          <w:ilvl w:val="0"/>
-          <w:numId w:val="1"/>
-        </w:numPr>
-        <w:shd w:val="clear" w:color="auto" w:fill="F8F9FA"/>
-        <w:spacing w:after="0" w:line="240" w:lineRule="auto"/>
-        <w:rPr>
-          <w:rFonts w:ascii="Arial" w:eastAsia="Times New Roman" w:hAnsi="Arial" w:cs="Arial"/>
-          <w:color w:val="1D2125"/>
-          <w:lang w:eastAsia="es-ES"/>
-        </w:rPr>
-      </w:pPr>
-      <w:r>
-        <w:rPr>
-          <w:rFonts w:ascii="Arial" w:eastAsia="Times New Roman" w:hAnsi="Arial" w:cs="Arial"/>
-          <w:b/>
-          <w:bCs/>
-          <w:color w:val="1D2125"/>
-          <w:lang w:eastAsia="es-ES"/>
-        </w:rPr>
-        <w:t>Requisitos adicionales:</w:t>
-      </w:r>
-    </w:p>
-    <w:p>
-      <w:pPr>
-        <w:numPr>
-          <w:ilvl w:val="1"/>
-          <w:numId w:val="1"/>
-        </w:numPr>
-        <w:shd w:val="clear" w:color="auto" w:fill="F8F9FA"/>
-        <w:spacing w:after="0" w:line="240" w:lineRule="auto"/>
-        <w:ind w:left="1920" w:right="240"/>
-        <w:rPr>
-          <w:rFonts w:ascii="Arial" w:eastAsia="Times New Roman" w:hAnsi="Arial" w:cs="Arial"/>
-          <w:color w:val="1D2125"/>
-          <w:lang w:eastAsia="es-ES"/>
-        </w:rPr>
-      </w:pPr>
-      <w:r>
-        <w:rPr>
-          <w:rFonts w:ascii="Arial" w:eastAsia="Times New Roman" w:hAnsi="Arial" w:cs="Arial"/>
-          <w:color w:val="1D2125"/>
-          <w:lang w:eastAsia="es-ES"/>
-        </w:rPr>
-        <w:t>Gestionar las excepciones posibles (</w:t>
+        <w:t>);</w:t>
+      </w:r>
+    </w:p>
+    <w:p>
+      <w:r>
+        <w:t xml:space="preserve">                }</w:t>
+      </w:r>
+    </w:p>
+    <w:p>
+      <w:r>
+        <w:t xml:space="preserve">            }</w:t>
+      </w:r>
+    </w:p>
+    <w:p>
+      <w:r>
+        <w:t xml:space="preserve">        }</w:t>
+      </w:r>
+    </w:p>
+    <w:p>
+      <w:r>
+        <w:t xml:space="preserve">    }</w:t>
+      </w:r>
+    </w:p>
+    <w:p/>
+    <w:p>
+      <w:r>
+        <w:t xml:space="preserve">    /**</w:t>
+      </w:r>
+    </w:p>
+    <w:p>
+      <w:r>
+        <w:t xml:space="preserve">     * </w:t>
       </w:r>
       <w:proofErr w:type="spellStart"/>
       <w:r>
-        <w:rPr>
-          <w:rFonts w:ascii="Consolas" w:eastAsia="Times New Roman" w:hAnsi="Consolas" w:cs="Courier New"/>
-          <w:color w:val="E83E8C"/>
-          <w:sz w:val="19"/>
-          <w:szCs w:val="19"/>
-          <w:lang w:eastAsia="es-ES"/>
-        </w:rPr>
+        <w:t>Sanitiza</w:t>
+      </w:r>
+      <w:proofErr w:type="spellEnd"/>
+      <w:r>
+        <w:t xml:space="preserve"> el nombre del archivo para evitar caracteres inválidos</w:t>
+      </w:r>
+    </w:p>
+    <w:p>
+      <w:r>
+        <w:t xml:space="preserve">     * @param </w:t>
+      </w:r>
+      <w:proofErr w:type="spellStart"/>
+      <w:r>
+        <w:t>fileName</w:t>
+      </w:r>
+      <w:proofErr w:type="spellEnd"/>
+      <w:r>
+        <w:t xml:space="preserve"> Nombre del archivo a </w:t>
+      </w:r>
+      <w:proofErr w:type="spellStart"/>
+      <w:r>
+        <w:t>sanitizar</w:t>
+      </w:r>
+      <w:proofErr w:type="spellEnd"/>
+    </w:p>
+    <w:p>
+      <w:r>
+        <w:t xml:space="preserve">     * @return Nombre del archivo sanitizado</w:t>
+      </w:r>
+    </w:p>
+    <w:p>
+      <w:r>
+        <w:t xml:space="preserve">     */</w:t>
+      </w:r>
+    </w:p>
+    <w:p>
+      <w:pPr>
+        <w:rPr>
+          <w:lang w:val="en-US"/>
+        </w:rPr>
+      </w:pPr>
+      <w:r>
+        <w:t xml:space="preserve">    </w:t>
+      </w:r>
+      <w:r>
+        <w:rPr>
+          <w:lang w:val="en-US"/>
+        </w:rPr>
+        <w:t>private String sanitizeFileName(String fileName) {</w:t>
+      </w:r>
+    </w:p>
+    <w:p>
+      <w:r>
+        <w:rPr>
+          <w:lang w:val="en-US"/>
+        </w:rPr>
+        <w:t xml:space="preserve">        </w:t>
+      </w:r>
+      <w:proofErr w:type="spellStart"/>
+      <w:r>
+        <w:t>return</w:t>
+      </w:r>
+      <w:proofErr w:type="spellEnd"/>
+      <w:r>
+        <w:t xml:space="preserve"> </w:t>
+      </w:r>
+      <w:proofErr w:type="spellStart"/>
+      <w:r>
+        <w:t>fileName.replaceAll</w:t>
+      </w:r>
+      <w:proofErr w:type="spellEnd"/>
+      <w:r>
+        <w:t>("[\\\\/:*?\"&lt;&gt;|]", "_");</w:t>
+      </w:r>
+    </w:p>
+    <w:p>
+      <w:r>
+        <w:t xml:space="preserve">    }</w:t>
+      </w:r>
+    </w:p>
+    <w:p/>
+    <w:p>
+      <w:r>
+        <w:t xml:space="preserve">    /**</w:t>
+      </w:r>
+    </w:p>
+    <w:p>
+      <w:r>
+        <w:t xml:space="preserve">     * Cierra la conexión con el servidor</w:t>
+      </w:r>
+    </w:p>
+    <w:p>
+      <w:pPr>
+        <w:rPr>
+          <w:lang w:val="en-US"/>
+        </w:rPr>
+      </w:pPr>
+      <w:r>
+        <w:t xml:space="preserve">     </w:t>
+      </w:r>
+      <w:r>
+        <w:rPr>
+          <w:lang w:val="en-US"/>
+        </w:rPr>
+        <w:t>*/</w:t>
+      </w:r>
+    </w:p>
+    <w:p>
+      <w:pPr>
+        <w:rPr>
+          <w:lang w:val="en-US"/>
+        </w:rPr>
+      </w:pPr>
+      <w:r>
+        <w:rPr>
+          <w:lang w:val="en-US"/>
+        </w:rPr>
+        <w:t xml:space="preserve">    public void disconnect() {</w:t>
+      </w:r>
+    </w:p>
+    <w:p>
+      <w:pPr>
+        <w:rPr>
+          <w:lang w:val="en-US"/>
+        </w:rPr>
+      </w:pPr>
+      <w:r>
+        <w:rPr>
+          <w:lang w:val="en-US"/>
+        </w:rPr>
+        <w:t xml:space="preserve">        try {</w:t>
+      </w:r>
+    </w:p>
+    <w:p>
+      <w:pPr>
+        <w:rPr>
+          <w:lang w:val="en-US"/>
+        </w:rPr>
+      </w:pPr>
+      <w:r>
+        <w:rPr>
+          <w:lang w:val="en-US"/>
+        </w:rPr>
+        <w:t xml:space="preserve">            if (store != null &amp;&amp; store.isConnected()) {</w:t>
+      </w:r>
+    </w:p>
+    <w:p>
+      <w:r>
+        <w:rPr>
+          <w:lang w:val="en-US"/>
+        </w:rPr>
+        <w:t xml:space="preserve">                </w:t>
+      </w:r>
+      <w:proofErr w:type="spellStart"/>
+      <w:r>
+        <w:t>store.close</w:t>
+      </w:r>
+      <w:proofErr w:type="spellEnd"/>
+      <w:r>
+        <w:t>();</w:t>
+      </w:r>
+    </w:p>
+    <w:p>
+      <w:r>
+        <w:t xml:space="preserve">                </w:t>
+      </w:r>
+      <w:proofErr w:type="spellStart"/>
+      <w:r>
+        <w:t>System.out.println</w:t>
+      </w:r>
+      <w:proofErr w:type="spellEnd"/>
+      <w:r>
+        <w:t>("Desconexión exitosa del servidor POP3");</w:t>
+      </w:r>
+    </w:p>
+    <w:p>
+      <w:r>
+        <w:t xml:space="preserve">            }</w:t>
+      </w:r>
+    </w:p>
+    <w:p>
+      <w:r>
+        <w:t xml:space="preserve">        } catch (</w:t>
+      </w:r>
+      <w:proofErr w:type="spellStart"/>
+      <w:r>
         <w:t>MessagingException</w:t>
       </w:r>
       <w:proofErr w:type="spellEnd"/>
       <w:r>
-        <w:rPr>
-          <w:rFonts w:ascii="Arial" w:eastAsia="Times New Roman" w:hAnsi="Arial" w:cs="Arial"/>
-          <w:color w:val="1D2125"/>
-          <w:lang w:eastAsia="es-ES"/>
-        </w:rPr>
-        <w:t>, </w:t>
+        <w:t xml:space="preserve"> e) {</w:t>
+      </w:r>
+    </w:p>
+    <w:p>
+      <w:r>
+        <w:lastRenderedPageBreak/>
+        <w:t xml:space="preserve">            </w:t>
       </w:r>
       <w:proofErr w:type="spellStart"/>
       <w:r>
-        <w:rPr>
-          <w:rFonts w:ascii="Consolas" w:eastAsia="Times New Roman" w:hAnsi="Consolas" w:cs="Courier New"/>
-          <w:color w:val="E83E8C"/>
-          <w:sz w:val="19"/>
-          <w:szCs w:val="19"/>
-          <w:lang w:eastAsia="es-ES"/>
-        </w:rPr>
-        <w:t>IOException</w:t>
+        <w:t>System.err.println</w:t>
       </w:r>
       <w:proofErr w:type="spellEnd"/>
       <w:r>
-        <w:rPr>
-          <w:rFonts w:ascii="Arial" w:eastAsia="Times New Roman" w:hAnsi="Arial" w:cs="Arial"/>
-          <w:color w:val="1D2125"/>
-          <w:lang w:eastAsia="es-ES"/>
-        </w:rPr>
-        <w:t>) mostrando mensajes claros en la consola.</w:t>
-      </w:r>
-    </w:p>
-    <w:p>
-      <w:pPr>
-        <w:numPr>
-          <w:ilvl w:val="1"/>
-          <w:numId w:val="1"/>
-        </w:numPr>
-        <w:shd w:val="clear" w:color="auto" w:fill="F8F9FA"/>
-        <w:spacing w:after="0" w:line="240" w:lineRule="auto"/>
-        <w:ind w:left="1920" w:right="240"/>
-        <w:rPr>
-          <w:rFonts w:ascii="Arial" w:eastAsia="Times New Roman" w:hAnsi="Arial" w:cs="Arial"/>
-          <w:color w:val="1D2125"/>
-          <w:lang w:eastAsia="es-ES"/>
-        </w:rPr>
-      </w:pPr>
-      <w:r>
-        <w:rPr>
-          <w:rFonts w:ascii="Arial" w:eastAsia="Times New Roman" w:hAnsi="Arial" w:cs="Arial"/>
-          <w:color w:val="1D2125"/>
-          <w:lang w:eastAsia="es-ES"/>
-        </w:rPr>
-        <w:t>Comentar el código explicando las funcionalidades principales de cada bloque de código.</w:t>
-      </w:r>
-    </w:p>
-    <w:p>
-      <w:pPr>
-        <w:numPr>
-          <w:ilvl w:val="1"/>
-          <w:numId w:val="1"/>
-        </w:numPr>
-        <w:shd w:val="clear" w:color="auto" w:fill="F8F9FA"/>
-        <w:spacing w:after="0" w:line="240" w:lineRule="auto"/>
-        <w:ind w:left="1920" w:right="240"/>
-        <w:rPr>
-          <w:rFonts w:ascii="Arial" w:eastAsia="Times New Roman" w:hAnsi="Arial" w:cs="Arial"/>
-          <w:color w:val="1D2125"/>
-          <w:lang w:eastAsia="es-ES"/>
-        </w:rPr>
-      </w:pPr>
-      <w:r>
-        <w:rPr>
-          <w:rFonts w:ascii="Arial" w:eastAsia="Times New Roman" w:hAnsi="Arial" w:cs="Arial"/>
-          <w:color w:val="1D2125"/>
-          <w:lang w:eastAsia="es-ES"/>
-        </w:rPr>
-        <w:lastRenderedPageBreak/>
-        <w:t>Asegurarse de que los archivos adjuntos se guarden correctamente en el sistema de archivos, incluyendo la gestión de las extensiones de los archivos.</w:t>
+        <w:t xml:space="preserve">("Error al desconectar: " + </w:t>
+      </w:r>
+      <w:proofErr w:type="spellStart"/>
+      <w:r>
+        <w:t>e.getMessage</w:t>
+      </w:r>
+      <w:proofErr w:type="spellEnd"/>
+      <w:r>
+        <w:t>());</w:t>
+      </w:r>
+    </w:p>
+    <w:p>
+      <w:r>
+        <w:t xml:space="preserve">        }</w:t>
+      </w:r>
+    </w:p>
+    <w:p>
+      <w:r>
+        <w:t xml:space="preserve">    }</w:t>
       </w:r>
     </w:p>
     <w:p/>
+    <w:p>
+      <w:r>
+        <w:t xml:space="preserve">    /**</w:t>
+      </w:r>
+    </w:p>
+    <w:p>
+      <w:r>
+        <w:t xml:space="preserve">     * Método principal para probar la funcionalidad</w:t>
+      </w:r>
+    </w:p>
+    <w:p>
+      <w:pPr>
+        <w:rPr>
+          <w:lang w:val="en-US"/>
+        </w:rPr>
+      </w:pPr>
+      <w:r>
+        <w:t xml:space="preserve">     </w:t>
+      </w:r>
+      <w:r>
+        <w:rPr>
+          <w:lang w:val="en-US"/>
+        </w:rPr>
+        <w:t>*/</w:t>
+      </w:r>
+    </w:p>
+    <w:p>
+      <w:pPr>
+        <w:rPr>
+          <w:lang w:val="en-US"/>
+        </w:rPr>
+      </w:pPr>
+      <w:r>
+        <w:rPr>
+          <w:lang w:val="en-US"/>
+        </w:rPr>
+        <w:t xml:space="preserve">    public static void main(String[] args) {</w:t>
+      </w:r>
+    </w:p>
+    <w:p>
+      <w:pPr>
+        <w:rPr>
+          <w:lang w:val="en-US"/>
+        </w:rPr>
+      </w:pPr>
+      <w:r>
+        <w:rPr>
+          <w:lang w:val="en-US"/>
+        </w:rPr>
+        <w:t xml:space="preserve">        Pop3Client client = new Pop3Client("correos_descargados");</w:t>
+      </w:r>
+    </w:p>
+    <w:p>
+      <w:pPr>
+        <w:rPr>
+          <w:lang w:val="en-US"/>
+        </w:rPr>
+      </w:pPr>
+      <w:r>
+        <w:rPr>
+          <w:lang w:val="en-US"/>
+        </w:rPr>
+        <w:t xml:space="preserve">        </w:t>
+      </w:r>
+    </w:p>
+    <w:p>
+      <w:pPr>
+        <w:rPr>
+          <w:lang w:val="en-US"/>
+        </w:rPr>
+      </w:pPr>
+      <w:r>
+        <w:rPr>
+          <w:lang w:val="en-US"/>
+        </w:rPr>
+        <w:t xml:space="preserve">        try {</w:t>
+      </w:r>
+    </w:p>
+    <w:p>
+      <w:r>
+        <w:rPr>
+          <w:lang w:val="en-US"/>
+        </w:rPr>
+        <w:t xml:space="preserve">            </w:t>
+      </w:r>
+      <w:r>
+        <w:t>// Conectar al servidor (ejemplo con Gmail)</w:t>
+      </w:r>
+    </w:p>
+    <w:p>
+      <w:pPr>
+        <w:rPr>
+          <w:lang w:val="en-US"/>
+        </w:rPr>
+      </w:pPr>
+      <w:r>
+        <w:t xml:space="preserve">            </w:t>
+      </w:r>
+      <w:r>
+        <w:rPr>
+          <w:lang w:val="en-US"/>
+        </w:rPr>
+        <w:t>client.connect("pop.gmail.com", "womens.are.women@gmail.com", "ypuz bafp enyr kchb");</w:t>
+      </w:r>
+    </w:p>
+    <w:p>
+      <w:pPr>
+        <w:rPr>
+          <w:lang w:val="en-US"/>
+        </w:rPr>
+      </w:pPr>
+      <w:r>
+        <w:rPr>
+          <w:lang w:val="en-US"/>
+        </w:rPr>
+        <w:t xml:space="preserve">            </w:t>
+      </w:r>
+    </w:p>
+    <w:p>
+      <w:pPr>
+        <w:rPr>
+          <w:lang w:val="en-US"/>
+        </w:rPr>
+      </w:pPr>
+      <w:r>
+        <w:rPr>
+          <w:lang w:val="en-US"/>
+        </w:rPr>
+        <w:t xml:space="preserve">            // Descargar mensajes</w:t>
+      </w:r>
+    </w:p>
+    <w:p>
+      <w:pPr>
+        <w:rPr>
+          <w:lang w:val="en-US"/>
+        </w:rPr>
+      </w:pPr>
+      <w:r>
+        <w:rPr>
+          <w:lang w:val="en-US"/>
+        </w:rPr>
+        <w:t xml:space="preserve">            client.downloadMessages();</w:t>
+      </w:r>
+    </w:p>
+    <w:p>
+      <w:pPr>
+        <w:rPr>
+          <w:lang w:val="en-US"/>
+        </w:rPr>
+      </w:pPr>
+      <w:r>
+        <w:rPr>
+          <w:lang w:val="en-US"/>
+        </w:rPr>
+        <w:t xml:space="preserve">            </w:t>
+      </w:r>
+    </w:p>
+    <w:p>
+      <w:pPr>
+        <w:rPr>
+          <w:lang w:val="en-US"/>
+        </w:rPr>
+      </w:pPr>
+      <w:r>
+        <w:rPr>
+          <w:lang w:val="en-US"/>
+        </w:rPr>
+        <w:t xml:space="preserve">        } catch (MessagingException e) {</w:t>
+      </w:r>
+    </w:p>
+    <w:p>
+      <w:r>
+        <w:rPr>
+          <w:lang w:val="en-US"/>
+        </w:rPr>
+        <w:t xml:space="preserve">            </w:t>
+      </w:r>
+      <w:proofErr w:type="spellStart"/>
+      <w:r>
+        <w:t>System.err.println</w:t>
+      </w:r>
+      <w:proofErr w:type="spellEnd"/>
+      <w:r>
+        <w:t xml:space="preserve">("Error de mensajería: " + </w:t>
+      </w:r>
+      <w:proofErr w:type="spellStart"/>
+      <w:r>
+        <w:t>e.getMessage</w:t>
+      </w:r>
+      <w:proofErr w:type="spellEnd"/>
+      <w:r>
+        <w:t>());</w:t>
+      </w:r>
+    </w:p>
+    <w:p>
+      <w:pPr>
+        <w:rPr>
+          <w:lang w:val="en-US"/>
+        </w:rPr>
+      </w:pPr>
+      <w:r>
+        <w:t xml:space="preserve">        </w:t>
+      </w:r>
+      <w:r>
+        <w:rPr>
+          <w:lang w:val="en-US"/>
+        </w:rPr>
+        <w:t>} catch (IOException e) {</w:t>
+      </w:r>
+    </w:p>
+    <w:p>
+      <w:pPr>
+        <w:rPr>
+          <w:lang w:val="en-US"/>
+        </w:rPr>
+      </w:pPr>
+      <w:r>
+        <w:rPr>
+          <w:lang w:val="en-US"/>
+        </w:rPr>
+        <w:t xml:space="preserve">            System.err.println("Error de E/S: " + e.getMessage());</w:t>
+      </w:r>
+    </w:p>
+    <w:p>
+      <w:pPr>
+        <w:rPr>
+          <w:lang w:val="en-US"/>
+        </w:rPr>
+      </w:pPr>
+      <w:r>
+        <w:rPr>
+          <w:lang w:val="en-US"/>
+        </w:rPr>
+        <w:t xml:space="preserve">        } finally {</w:t>
+      </w:r>
+    </w:p>
+    <w:p>
+      <w:r>
+        <w:rPr>
+          <w:lang w:val="en-US"/>
+        </w:rPr>
+        <w:t xml:space="preserve">            </w:t>
+      </w:r>
+      <w:r>
+        <w:t>// Desconectar</w:t>
+      </w:r>
+    </w:p>
+    <w:p>
+      <w:r>
+        <w:t xml:space="preserve">            </w:t>
+      </w:r>
+      <w:proofErr w:type="spellStart"/>
+      <w:r>
+        <w:t>client.disconnect</w:t>
+      </w:r>
+      <w:proofErr w:type="spellEnd"/>
+      <w:r>
+        <w:t>();</w:t>
+      </w:r>
+    </w:p>
+    <w:p>
+      <w:r>
+        <w:t xml:space="preserve">        }</w:t>
+      </w:r>
+    </w:p>
+    <w:p>
+      <w:r>
+        <w:t xml:space="preserve">    }</w:t>
+      </w:r>
+    </w:p>
+    <w:p>
+      <w:r>
+        <w:t>}</w:t>
+      </w:r>
+    </w:p>
     <w:sectPr>
       <w:pgSz w:w="11906" w:h="16838"/>
       <w:pgMar w:top="1417" w:right="1701" w:bottom="1417" w:left="1701" w:header="708" w:footer="708" w:gutter="0"/>
@@ -978,9 +2053,122 @@
 <file path=word/numbering.xml><?xml version="1.0" encoding="utf-8"?>
 <w:numbering xmlns:wpc="http://schemas.microsoft.com/office/word/2010/wordprocessingCanvas" xmlns:cx="http://schemas.microsoft.com/office/drawing/2014/chartex" xmlns:cx1="http://schemas.microsoft.com/office/drawing/2015/9/8/chartex" xmlns:cx2="http://schemas.microsoft.com/office/drawing/2015/10/21/chartex" xmlns:cx3="http://schemas.microsoft.com/office/drawing/2016/5/9/chartex" xmlns:cx4="http://schemas.microsoft.com/office/drawing/2016/5/10/chartex" xmlns:cx5="http://schemas.microsoft.com/office/drawing/2016/5/11/chartex" xmlns:cx6="http://schemas.microsoft.com/office/drawing/2016/5/12/chartex" xmlns:cx7="http://schemas.microsoft.com/office/drawing/2016/5/13/chartex" xmlns:cx8="http://schemas.microsoft.com/office/drawing/2016/5/14/chartex" xmlns:mc="http://schemas.openxmlformats.org/markup-compatibility/2006" xmlns:aink="http://schemas.microsoft.com/office/drawing/2016/ink" xmlns:am3d="http://schemas.microsoft.com/office/drawing/2017/model3d" xmlns:o="urn:schemas-microsoft-com:office:office" xmlns:r="http://schemas.openxmlformats.org/officeDocument/2006/relationships" xmlns:m="http://schemas.openxmlformats.org/officeDocument/2006/math" xmlns:v="urn:schemas-microsoft-com:vml" xmlns:wp14="http://schemas.microsoft.com/office/word/2010/wordprocessingDrawing" xmlns:wp="http://schemas.openxmlformats.org/drawingml/2006/wordprocessingDrawing" xmlns:w10="urn:schemas-microsoft-com:office:word" xmlns:w="http://schemas.openxmlformats.org/wordprocessingml/2006/main" xmlns:w14="http://schemas.microsoft.com/office/word/2010/wordml" xmlns:w15="http://schemas.microsoft.com/office/word/2012/wordml" xmlns:w16cex="http://schemas.microsoft.com/office/word/2018/wordml/cex" xmlns:w16cid="http://schemas.microsoft.com/office/word/2016/wordml/cid" xmlns:w16="http://schemas.microsoft.com/office/word/2018/wordml" xmlns:w16sdtdh="http://schemas.microsoft.com/office/word/2020/wordml/sdtdatahash" xmlns:w16se="http://schemas.microsoft.com/office/word/2015/wordml/symex" xmlns:wpg="http://schemas.microsoft.com/office/word/2010/wordprocessingGroup" xmlns:wpi="http://schemas.microsoft.com/office/word/2010/wordprocessingInk" xmlns:wne="http://schemas.microsoft.com/office/word/2006/wordml" xmlns:wps="http://schemas.microsoft.com/office/word/2010/wordprocessingShape" mc:Ignorable="w14 w15 w16se w16cid w16 w16cex w16sdtdh wp14">
   <w:abstractNum w:abstractNumId="0" w15:restartNumberingAfterBreak="0">
-    <w:nsid w:val="6ECC5639"/>
+    <w:nsid w:val="052E567E"/>
+    <w:multiLevelType w:val="hybridMultilevel"/>
+    <w:tmpl w:val="E9B2E522"/>
+    <w:lvl w:ilvl="0" w:tplc="0C0A0001">
+      <w:start w:val="1"/>
+      <w:numFmt w:val="bullet"/>
+      <w:lvlText w:val=""/>
+      <w:lvlJc w:val="left"/>
+      <w:pPr>
+        <w:ind w:left="2136" w:hanging="360"/>
+      </w:pPr>
+      <w:rPr>
+        <w:rFonts w:ascii="Symbol" w:hAnsi="Symbol" w:hint="default"/>
+      </w:rPr>
+    </w:lvl>
+    <w:lvl w:ilvl="1" w:tplc="0C0A0003" w:tentative="1">
+      <w:start w:val="1"/>
+      <w:numFmt w:val="bullet"/>
+      <w:lvlText w:val="o"/>
+      <w:lvlJc w:val="left"/>
+      <w:pPr>
+        <w:ind w:left="2856" w:hanging="360"/>
+      </w:pPr>
+      <w:rPr>
+        <w:rFonts w:ascii="Courier New" w:hAnsi="Courier New" w:cs="Courier New" w:hint="default"/>
+      </w:rPr>
+    </w:lvl>
+    <w:lvl w:ilvl="2" w:tplc="0C0A0005" w:tentative="1">
+      <w:start w:val="1"/>
+      <w:numFmt w:val="bullet"/>
+      <w:lvlText w:val=""/>
+      <w:lvlJc w:val="left"/>
+      <w:pPr>
+        <w:ind w:left="3576" w:hanging="360"/>
+      </w:pPr>
+      <w:rPr>
+        <w:rFonts w:ascii="Wingdings" w:hAnsi="Wingdings" w:hint="default"/>
+      </w:rPr>
+    </w:lvl>
+    <w:lvl w:ilvl="3" w:tplc="0C0A0001" w:tentative="1">
+      <w:start w:val="1"/>
+      <w:numFmt w:val="bullet"/>
+      <w:lvlText w:val=""/>
+      <w:lvlJc w:val="left"/>
+      <w:pPr>
+        <w:ind w:left="4296" w:hanging="360"/>
+      </w:pPr>
+      <w:rPr>
+        <w:rFonts w:ascii="Symbol" w:hAnsi="Symbol" w:hint="default"/>
+      </w:rPr>
+    </w:lvl>
+    <w:lvl w:ilvl="4" w:tplc="0C0A0003" w:tentative="1">
+      <w:start w:val="1"/>
+      <w:numFmt w:val="bullet"/>
+      <w:lvlText w:val="o"/>
+      <w:lvlJc w:val="left"/>
+      <w:pPr>
+        <w:ind w:left="5016" w:hanging="360"/>
+      </w:pPr>
+      <w:rPr>
+        <w:rFonts w:ascii="Courier New" w:hAnsi="Courier New" w:cs="Courier New" w:hint="default"/>
+      </w:rPr>
+    </w:lvl>
+    <w:lvl w:ilvl="5" w:tplc="0C0A0005" w:tentative="1">
+      <w:start w:val="1"/>
+      <w:numFmt w:val="bullet"/>
+      <w:lvlText w:val=""/>
+      <w:lvlJc w:val="left"/>
+      <w:pPr>
+        <w:ind w:left="5736" w:hanging="360"/>
+      </w:pPr>
+      <w:rPr>
+        <w:rFonts w:ascii="Wingdings" w:hAnsi="Wingdings" w:hint="default"/>
+      </w:rPr>
+    </w:lvl>
+    <w:lvl w:ilvl="6" w:tplc="0C0A0001" w:tentative="1">
+      <w:start w:val="1"/>
+      <w:numFmt w:val="bullet"/>
+      <w:lvlText w:val=""/>
+      <w:lvlJc w:val="left"/>
+      <w:pPr>
+        <w:ind w:left="6456" w:hanging="360"/>
+      </w:pPr>
+      <w:rPr>
+        <w:rFonts w:ascii="Symbol" w:hAnsi="Symbol" w:hint="default"/>
+      </w:rPr>
+    </w:lvl>
+    <w:lvl w:ilvl="7" w:tplc="0C0A0003" w:tentative="1">
+      <w:start w:val="1"/>
+      <w:numFmt w:val="bullet"/>
+      <w:lvlText w:val="o"/>
+      <w:lvlJc w:val="left"/>
+      <w:pPr>
+        <w:ind w:left="7176" w:hanging="360"/>
+      </w:pPr>
+      <w:rPr>
+        <w:rFonts w:ascii="Courier New" w:hAnsi="Courier New" w:cs="Courier New" w:hint="default"/>
+      </w:rPr>
+    </w:lvl>
+    <w:lvl w:ilvl="8" w:tplc="0C0A0005" w:tentative="1">
+      <w:start w:val="1"/>
+      <w:numFmt w:val="bullet"/>
+      <w:lvlText w:val=""/>
+      <w:lvlJc w:val="left"/>
+      <w:pPr>
+        <w:ind w:left="7896" w:hanging="360"/>
+      </w:pPr>
+      <w:rPr>
+        <w:rFonts w:ascii="Wingdings" w:hAnsi="Wingdings" w:hint="default"/>
+      </w:rPr>
+    </w:lvl>
+  </w:abstractNum>
+  <w:abstractNum w:abstractNumId="1" w15:restartNumberingAfterBreak="0">
+    <w:nsid w:val="44BF03BA"/>
     <w:multiLevelType w:val="multilevel"/>
-    <w:tmpl w:val="FDFC468E"/>
+    <w:tmpl w:val="4810E91E"/>
     <w:lvl w:ilvl="0">
       <w:start w:val="1"/>
       <w:numFmt w:val="bullet"/>
@@ -1126,7 +2314,162 @@
       </w:rPr>
     </w:lvl>
   </w:abstractNum>
+  <w:abstractNum w:abstractNumId="2" w15:restartNumberingAfterBreak="0">
+    <w:nsid w:val="6ECC5639"/>
+    <w:multiLevelType w:val="multilevel"/>
+    <w:tmpl w:val="FDFC468E"/>
+    <w:lvl w:ilvl="0">
+      <w:start w:val="1"/>
+      <w:numFmt w:val="bullet"/>
+      <w:lvlText w:val=""/>
+      <w:lvlJc w:val="left"/>
+      <w:pPr>
+        <w:tabs>
+          <w:tab w:val="num" w:pos="720"/>
+        </w:tabs>
+        <w:ind w:left="720" w:hanging="360"/>
+      </w:pPr>
+      <w:rPr>
+        <w:rFonts w:ascii="Symbol" w:hAnsi="Symbol" w:hint="default"/>
+        <w:sz w:val="20"/>
+      </w:rPr>
+    </w:lvl>
+    <w:lvl w:ilvl="1">
+      <w:start w:val="1"/>
+      <w:numFmt w:val="bullet"/>
+      <w:lvlText w:val=""/>
+      <w:lvlJc w:val="left"/>
+      <w:pPr>
+        <w:tabs>
+          <w:tab w:val="num" w:pos="1440"/>
+        </w:tabs>
+        <w:ind w:left="1440" w:hanging="360"/>
+      </w:pPr>
+      <w:rPr>
+        <w:rFonts w:ascii="Symbol" w:hAnsi="Symbol" w:hint="default"/>
+        <w:sz w:val="20"/>
+      </w:rPr>
+    </w:lvl>
+    <w:lvl w:ilvl="2" w:tentative="1">
+      <w:start w:val="1"/>
+      <w:numFmt w:val="bullet"/>
+      <w:lvlText w:val=""/>
+      <w:lvlJc w:val="left"/>
+      <w:pPr>
+        <w:tabs>
+          <w:tab w:val="num" w:pos="2160"/>
+        </w:tabs>
+        <w:ind w:left="2160" w:hanging="360"/>
+      </w:pPr>
+      <w:rPr>
+        <w:rFonts w:ascii="Symbol" w:hAnsi="Symbol" w:hint="default"/>
+        <w:sz w:val="20"/>
+      </w:rPr>
+    </w:lvl>
+    <w:lvl w:ilvl="3" w:tentative="1">
+      <w:start w:val="1"/>
+      <w:numFmt w:val="bullet"/>
+      <w:lvlText w:val=""/>
+      <w:lvlJc w:val="left"/>
+      <w:pPr>
+        <w:tabs>
+          <w:tab w:val="num" w:pos="2880"/>
+        </w:tabs>
+        <w:ind w:left="2880" w:hanging="360"/>
+      </w:pPr>
+      <w:rPr>
+        <w:rFonts w:ascii="Symbol" w:hAnsi="Symbol" w:hint="default"/>
+        <w:sz w:val="20"/>
+      </w:rPr>
+    </w:lvl>
+    <w:lvl w:ilvl="4" w:tentative="1">
+      <w:start w:val="1"/>
+      <w:numFmt w:val="bullet"/>
+      <w:lvlText w:val=""/>
+      <w:lvlJc w:val="left"/>
+      <w:pPr>
+        <w:tabs>
+          <w:tab w:val="num" w:pos="3600"/>
+        </w:tabs>
+        <w:ind w:left="3600" w:hanging="360"/>
+      </w:pPr>
+      <w:rPr>
+        <w:rFonts w:ascii="Symbol" w:hAnsi="Symbol" w:hint="default"/>
+        <w:sz w:val="20"/>
+      </w:rPr>
+    </w:lvl>
+    <w:lvl w:ilvl="5" w:tentative="1">
+      <w:start w:val="1"/>
+      <w:numFmt w:val="bullet"/>
+      <w:lvlText w:val=""/>
+      <w:lvlJc w:val="left"/>
+      <w:pPr>
+        <w:tabs>
+          <w:tab w:val="num" w:pos="4320"/>
+        </w:tabs>
+        <w:ind w:left="4320" w:hanging="360"/>
+      </w:pPr>
+      <w:rPr>
+        <w:rFonts w:ascii="Symbol" w:hAnsi="Symbol" w:hint="default"/>
+        <w:sz w:val="20"/>
+      </w:rPr>
+    </w:lvl>
+    <w:lvl w:ilvl="6" w:tentative="1">
+      <w:start w:val="1"/>
+      <w:numFmt w:val="bullet"/>
+      <w:lvlText w:val=""/>
+      <w:lvlJc w:val="left"/>
+      <w:pPr>
+        <w:tabs>
+          <w:tab w:val="num" w:pos="5040"/>
+        </w:tabs>
+        <w:ind w:left="5040" w:hanging="360"/>
+      </w:pPr>
+      <w:rPr>
+        <w:rFonts w:ascii="Symbol" w:hAnsi="Symbol" w:hint="default"/>
+        <w:sz w:val="20"/>
+      </w:rPr>
+    </w:lvl>
+    <w:lvl w:ilvl="7" w:tentative="1">
+      <w:start w:val="1"/>
+      <w:numFmt w:val="bullet"/>
+      <w:lvlText w:val=""/>
+      <w:lvlJc w:val="left"/>
+      <w:pPr>
+        <w:tabs>
+          <w:tab w:val="num" w:pos="5760"/>
+        </w:tabs>
+        <w:ind w:left="5760" w:hanging="360"/>
+      </w:pPr>
+      <w:rPr>
+        <w:rFonts w:ascii="Symbol" w:hAnsi="Symbol" w:hint="default"/>
+        <w:sz w:val="20"/>
+      </w:rPr>
+    </w:lvl>
+    <w:lvl w:ilvl="8" w:tentative="1">
+      <w:start w:val="1"/>
+      <w:numFmt w:val="bullet"/>
+      <w:lvlText w:val=""/>
+      <w:lvlJc w:val="left"/>
+      <w:pPr>
+        <w:tabs>
+          <w:tab w:val="num" w:pos="6480"/>
+        </w:tabs>
+        <w:ind w:left="6480" w:hanging="360"/>
+      </w:pPr>
+      <w:rPr>
+        <w:rFonts w:ascii="Symbol" w:hAnsi="Symbol" w:hint="default"/>
+        <w:sz w:val="20"/>
+      </w:rPr>
+    </w:lvl>
+  </w:abstractNum>
   <w:num w:numId="1">
+    <w:abstractNumId w:val="2"/>
+  </w:num>
+  <w:num w:numId="2">
+    <w:abstractNumId w:val="1"/>
+  </w:num>
+  <w:num w:numId="3">
     <w:abstractNumId w:val="0"/>
   </w:num>
 </w:numbering>
@@ -1674,6 +3017,17 @@
       <w:szCs w:val="20"/>
     </w:rPr>
   </w:style>
+  <w:style w:type="paragraph" w:styleId="Prrafodelista">
+    <w:name w:val="List Paragraph"/>
+    <w:basedOn w:val="Normal"/>
+    <w:uiPriority w:val="34"/>
+    <w:qFormat/>
+    <w:rsid w:val="00FF130B"/>
+    <w:pPr>
+      <w:ind w:left="720"/>
+      <w:contextualSpacing/>
+    </w:pPr>
+  </w:style>
 </w:styles>
 </file>
 

</xml_diff>